<commit_message>
Major improvements + Refactor + Tests
</commit_message>
<xml_diff>
--- a/examples/raw/demo.docx
+++ b/examples/raw/demo.docx
@@ -11,7 +11,7 @@
         <w:rPr>
           <w:rtl w:val="0"/>
         </w:rPr>
-        <w:t>This is a demo in order to</w:t>
+        <w:t>This is a demo to</w:t>
       </w:r>
     </w:p>
     <w:p>
@@ -41,7 +41,7 @@
         <w:rPr>
           <w:rtl w:val="0"/>
         </w:rPr>
-        <w:t>1. Can quiz2test manage multiple choice questions with weird formats?</w:t>
+        <w:t>1. Can file2quiz manage multiple-choice questions with weird formats?</w:t>
       </w:r>
     </w:p>
     <w:p>
@@ -115,7 +115,7 @@
         <w:rPr>
           <w:rtl w:val="0"/>
         </w:rPr>
-        <w:t>2. Can quiz2test deal with</w:t>
+        <w:t>2) Can file2quiz deal with</w:t>
       </w:r>
     </w:p>
     <w:p>
@@ -165,111 +165,134 @@
         <w:rPr>
           <w:rtl w:val="0"/>
         </w:rPr>
-        <w:t>b) Yes, but format the "letter [symbol]</w:t>
-      </w:r>
-    </w:p>
-    <w:p>
-      <w:pPr>
-        <w:pStyle w:val="Body"/>
-        <w:bidi w:val="0"/>
-      </w:pPr>
-      <w:r>
-        <w:rPr>
-          <w:rtl w:val="0"/>
-        </w:rPr>
-        <w:t>sentence is required</w:t>
-      </w:r>
-    </w:p>
-    <w:p>
-      <w:pPr>
-        <w:pStyle w:val="Body"/>
-        <w:bidi w:val="0"/>
-      </w:pPr>
-      <w:r>
-        <w:rPr>
-          <w:rtl w:val="0"/>
-        </w:rPr>
-        <w:t>c</w:t>
-        <w:tab/>
-        <w:t>No, that's impossible</w:t>
-      </w:r>
-    </w:p>
-    <w:p>
-      <w:pPr>
-        <w:pStyle w:val="Body"/>
-        <w:bidi w:val="0"/>
-      </w:pPr>
-      <w:r>
-        <w:rPr>
-          <w:rtl w:val="0"/>
-        </w:rPr>
-        <w:t>d) Yes, but only for text files</w:t>
-      </w:r>
-    </w:p>
-    <w:p>
-      <w:pPr>
-        <w:pStyle w:val="Body"/>
-        <w:bidi w:val="0"/>
-      </w:pPr>
-    </w:p>
-    <w:p>
-      <w:pPr>
-        <w:pStyle w:val="Body"/>
-        <w:bidi w:val="0"/>
-      </w:pPr>
-      <w:r>
-        <w:rPr>
-          <w:rtl w:val="0"/>
-        </w:rPr>
-        <w:t>3. Can we exclude certain words or patterns?</w:t>
-      </w:r>
-    </w:p>
-    <w:p>
-      <w:pPr>
-        <w:pStyle w:val="Body"/>
-        <w:bidi w:val="0"/>
-      </w:pPr>
-      <w:r>
-        <w:rPr>
-          <w:rtl w:val="0"/>
-        </w:rPr>
-        <w:t>a) Still in progress</w:t>
-      </w:r>
-    </w:p>
-    <w:p>
-      <w:pPr>
-        <w:pStyle w:val="Body"/>
-        <w:bidi w:val="0"/>
-      </w:pPr>
-      <w:r>
-        <w:rPr>
-          <w:rtl w:val="0"/>
-        </w:rPr>
-        <w:t>b) You wish...</w:t>
-      </w:r>
-    </w:p>
-    <w:p>
-      <w:pPr>
-        <w:pStyle w:val="Body"/>
-        <w:bidi w:val="0"/>
-      </w:pPr>
-      <w:r>
-        <w:rPr>
-          <w:rtl w:val="0"/>
-        </w:rPr>
-        <w:t>c) No, but that would be awesome!</w:t>
-      </w:r>
-    </w:p>
-    <w:p>
-      <w:pPr>
-        <w:pStyle w:val="Body"/>
-        <w:bidi w:val="0"/>
-      </w:pPr>
-      <w:r>
-        <w:rPr>
-          <w:rtl w:val="0"/>
-        </w:rPr>
-        <w:t>d) Yes, like: "WORD1TODELETE" or "pattern1", "pattern123"</w:t>
+        <w:t>b)) Yes, but</w:t>
+      </w:r>
+    </w:p>
+    <w:p>
+      <w:pPr>
+        <w:pStyle w:val="Body"/>
+        <w:bidi w:val="0"/>
+      </w:pPr>
+      <w:r>
+        <w:rPr>
+          <w:rtl w:val="0"/>
+        </w:rPr>
+        <w:t xml:space="preserve">      the format "[letter] [symbol] [sentence]"</w:t>
+      </w:r>
+    </w:p>
+    <w:p>
+      <w:pPr>
+        <w:pStyle w:val="Body"/>
+        <w:bidi w:val="0"/>
+      </w:pPr>
+    </w:p>
+    <w:p>
+      <w:pPr>
+        <w:pStyle w:val="Body"/>
+        <w:bidi w:val="0"/>
+      </w:pPr>
+      <w:r>
+        <w:rPr>
+          <w:rtl w:val="0"/>
+        </w:rPr>
+        <w:t xml:space="preserve">  is required</w:t>
+      </w:r>
+    </w:p>
+    <w:p>
+      <w:pPr>
+        <w:pStyle w:val="Body"/>
+        <w:bidi w:val="0"/>
+      </w:pPr>
+    </w:p>
+    <w:p>
+      <w:pPr>
+        <w:pStyle w:val="Body"/>
+        <w:bidi w:val="0"/>
+      </w:pPr>
+      <w:r>
+        <w:rPr>
+          <w:rtl w:val="0"/>
+        </w:rPr>
+        <w:t>c --- No, that's impossible</w:t>
+      </w:r>
+    </w:p>
+    <w:p>
+      <w:pPr>
+        <w:pStyle w:val="Body"/>
+        <w:bidi w:val="0"/>
+      </w:pPr>
+      <w:r>
+        <w:rPr>
+          <w:rtl w:val="0"/>
+        </w:rPr>
+        <w:t>d ]] Yes, but only for text files</w:t>
+      </w:r>
+    </w:p>
+    <w:p>
+      <w:pPr>
+        <w:pStyle w:val="Body"/>
+        <w:bidi w:val="0"/>
+      </w:pPr>
+    </w:p>
+    <w:p>
+      <w:pPr>
+        <w:pStyle w:val="Body"/>
+        <w:bidi w:val="0"/>
+      </w:pPr>
+      <w:r>
+        <w:rPr>
+          <w:rtl w:val="0"/>
+        </w:rPr>
+        <w:t>3.- Can we exclude certain words or patterns?</w:t>
+      </w:r>
+    </w:p>
+    <w:p>
+      <w:pPr>
+        <w:pStyle w:val="Body"/>
+        <w:bidi w:val="0"/>
+      </w:pPr>
+      <w:r>
+        <w:rPr>
+          <w:rtl w:val="0"/>
+        </w:rPr>
+        <w:t>a - Still in progress</w:t>
+      </w:r>
+    </w:p>
+    <w:p>
+      <w:pPr>
+        <w:pStyle w:val="Body"/>
+        <w:bidi w:val="0"/>
+      </w:pPr>
+      <w:r>
+        <w:rPr>
+          <w:rtl w:val="0"/>
+          <w:lang w:val="de-DE"/>
+        </w:rPr>
+        <w:t>b )   You wish...</w:t>
+      </w:r>
+    </w:p>
+    <w:p>
+      <w:pPr>
+        <w:pStyle w:val="Body"/>
+        <w:bidi w:val="0"/>
+      </w:pPr>
+      <w:r>
+        <w:rPr>
+          <w:rtl w:val="0"/>
+        </w:rPr>
+        <w:t>c . No, but that would be awesome!</w:t>
+      </w:r>
+    </w:p>
+    <w:p>
+      <w:pPr>
+        <w:pStyle w:val="Body"/>
+        <w:bidi w:val="0"/>
+      </w:pPr>
+      <w:r>
+        <w:rPr>
+          <w:rtl w:val="0"/>
+        </w:rPr>
+        <w:t>d.-Yes, like: "WORD1TODELETE" or "pattern1", "pattern123"</w:t>
       </w:r>
     </w:p>
     <w:p>
@@ -324,40 +347,21 @@
         <w:rPr>
           <w:rtl w:val="0"/>
         </w:rPr>
-        <w:t>1. A</w:t>
-      </w:r>
-    </w:p>
-    <w:p>
-      <w:pPr>
-        <w:pStyle w:val="Body"/>
-        <w:bidi w:val="0"/>
-      </w:pPr>
-      <w:r>
-        <w:rPr>
-          <w:rtl w:val="0"/>
-        </w:rPr>
-        <w:t>2 - b</w:t>
-      </w:r>
-    </w:p>
-    <w:p>
-      <w:pPr>
-        <w:pStyle w:val="Body"/>
-        <w:bidi w:val="0"/>
-      </w:pPr>
-      <w:r>
-        <w:rPr>
-          <w:rtl w:val="0"/>
-          <w:lang w:val="nl-NL"/>
-        </w:rPr>
-        <w:t>3: d</w:t>
-      </w:r>
-    </w:p>
-    <w:p>
-      <w:pPr>
-        <w:pStyle w:val="Body"/>
-        <w:bidi w:val="0"/>
-      </w:pPr>
-      <w:r/>
+        <w:t>(1. A)</w:t>
+      </w:r>
+    </w:p>
+    <w:p>
+      <w:pPr>
+        <w:pStyle w:val="Body"/>
+        <w:bidi w:val="0"/>
+      </w:pPr>
+      <w:r>
+        <w:rPr>
+          <w:rtl w:val="0"/>
+          <w:lang w:val="de-DE"/>
+        </w:rPr>
+        <w:t>2 - b    3: d</w:t>
+      </w:r>
     </w:p>
     <w:sectPr>
       <w:headerReference w:type="default" r:id="rId4"/>

</xml_diff>